<commit_message>
end case in repository pattern
</commit_message>
<xml_diff>
--- a/12-important case in Data access pattern  .docx
+++ b/12-important case in Data access pattern  .docx
@@ -3700,7 +3700,25 @@
                                         <w:sz w:val="26"/>
                                         <w:szCs w:val="26"/>
                                       </w:rPr>
-                                      <w:t xml:space="preserve">Abdel-Rahman Gamal Ahmed </w:t>
+                                      <w:t xml:space="preserve">Abdel-Rahman </w:t>
+                                    </w:r>
+                                    <w:proofErr w:type="spellStart"/>
+                                    <w:r>
+                                      <w:rPr>
+                                        <w:color w:val="1CADE4" w:themeColor="accent1"/>
+                                        <w:sz w:val="26"/>
+                                        <w:szCs w:val="26"/>
+                                      </w:rPr>
+                                      <w:t>Gamal</w:t>
+                                    </w:r>
+                                    <w:proofErr w:type="spellEnd"/>
+                                    <w:r>
+                                      <w:rPr>
+                                        <w:color w:val="1CADE4" w:themeColor="accent1"/>
+                                        <w:sz w:val="26"/>
+                                        <w:szCs w:val="26"/>
+                                      </w:rPr>
+                                      <w:t xml:space="preserve"> Ahmed </w:t>
                                     </w:r>
                                   </w:sdtContent>
                                 </w:sdt>
@@ -3793,7 +3811,25 @@
                                   <w:sz w:val="26"/>
                                   <w:szCs w:val="26"/>
                                 </w:rPr>
-                                <w:t xml:space="preserve">Abdel-Rahman Gamal Ahmed </w:t>
+                                <w:t xml:space="preserve">Abdel-Rahman </w:t>
+                              </w:r>
+                              <w:proofErr w:type="spellStart"/>
+                              <w:r>
+                                <w:rPr>
+                                  <w:color w:val="1CADE4" w:themeColor="accent1"/>
+                                  <w:sz w:val="26"/>
+                                  <w:szCs w:val="26"/>
+                                </w:rPr>
+                                <w:t>Gamal</w:t>
+                              </w:r>
+                              <w:proofErr w:type="spellEnd"/>
+                              <w:r>
+                                <w:rPr>
+                                  <w:color w:val="1CADE4" w:themeColor="accent1"/>
+                                  <w:sz w:val="26"/>
+                                  <w:szCs w:val="26"/>
+                                </w:rPr>
+                                <w:t xml:space="preserve"> Ahmed </w:t>
                               </w:r>
                             </w:sdtContent>
                           </w:sdt>
@@ -4200,7 +4236,7 @@
           <w:r>
             <w:fldChar w:fldCharType="separate"/>
           </w:r>
-          <w:hyperlink w:anchor="_Toc124005198" w:history="1">
+          <w:hyperlink w:anchor="_Toc124022924" w:history="1">
             <w:r>
               <w:rPr>
                 <w:rStyle w:val="Hyperlink"/>
@@ -4228,7 +4264,7 @@
                 <w:noProof/>
                 <w:webHidden/>
               </w:rPr>
-              <w:instrText xml:space="preserve"> PAGEREF _Toc124005198 \h </w:instrText>
+              <w:instrText xml:space="preserve"> PAGEREF _Toc124022924 \h </w:instrText>
             </w:r>
             <w:r>
               <w:rPr>
@@ -4270,7 +4306,7 @@
               <w:noProof/>
             </w:rPr>
           </w:pPr>
-          <w:hyperlink w:anchor="_Toc124005199" w:history="1">
+          <w:hyperlink w:anchor="_Toc124022925" w:history="1">
             <w:r>
               <w:rPr>
                 <w:rStyle w:val="Hyperlink"/>
@@ -4298,7 +4334,7 @@
                 <w:noProof/>
                 <w:webHidden/>
               </w:rPr>
-              <w:instrText xml:space="preserve"> PAGEREF _Toc124005199 \h </w:instrText>
+              <w:instrText xml:space="preserve"> PAGEREF _Toc124022925 \h </w:instrText>
             </w:r>
             <w:r>
               <w:rPr>
@@ -4340,7 +4376,7 @@
               <w:noProof/>
             </w:rPr>
           </w:pPr>
-          <w:hyperlink w:anchor="_Toc124005200" w:history="1">
+          <w:hyperlink w:anchor="_Toc124022926" w:history="1">
             <w:r>
               <w:rPr>
                 <w:rStyle w:val="Hyperlink"/>
@@ -4377,7 +4413,7 @@
                 <w:noProof/>
                 <w:webHidden/>
               </w:rPr>
-              <w:instrText xml:space="preserve"> PAGEREF _Toc124005200 \h </w:instrText>
+              <w:instrText xml:space="preserve"> PAGEREF _Toc124022926 \h </w:instrText>
             </w:r>
             <w:r>
               <w:rPr>
@@ -4419,7 +4455,7 @@
               <w:noProof/>
             </w:rPr>
           </w:pPr>
-          <w:hyperlink w:anchor="_Toc124005201" w:history="1">
+          <w:hyperlink w:anchor="_Toc124022927" w:history="1">
             <w:r>
               <w:rPr>
                 <w:rStyle w:val="Hyperlink"/>
@@ -4447,7 +4483,7 @@
                 <w:noProof/>
                 <w:webHidden/>
               </w:rPr>
-              <w:instrText xml:space="preserve"> PAGEREF _Toc124005201 \h </w:instrText>
+              <w:instrText xml:space="preserve"> PAGEREF _Toc124022927 \h </w:instrText>
             </w:r>
             <w:r>
               <w:rPr>
@@ -4489,7 +4525,7 @@
               <w:noProof/>
             </w:rPr>
           </w:pPr>
-          <w:hyperlink w:anchor="_Toc124005202" w:history="1">
+          <w:hyperlink w:anchor="_Toc124022928" w:history="1">
             <w:r>
               <w:rPr>
                 <w:rStyle w:val="Hyperlink"/>
@@ -4526,7 +4562,7 @@
                 <w:noProof/>
                 <w:webHidden/>
               </w:rPr>
-              <w:instrText xml:space="preserve"> PAGEREF _Toc124005202 \h </w:instrText>
+              <w:instrText xml:space="preserve"> PAGEREF _Toc124022928 \h </w:instrText>
             </w:r>
             <w:r>
               <w:rPr>
@@ -4568,14 +4604,14 @@
               <w:noProof/>
             </w:rPr>
           </w:pPr>
-          <w:hyperlink w:anchor="_Toc124005203" w:history="1">
+          <w:hyperlink w:anchor="_Toc124022929" w:history="1">
             <w:r>
               <w:rPr>
                 <w:rStyle w:val="Hyperlink"/>
                 <w:noProof/>
                 <w:lang w:bidi="ar-EG"/>
               </w:rPr>
-              <w:t>2.4- another important case:</w:t>
+              <w:t>2.4- another important case in a problem:</w:t>
             </w:r>
             <w:r>
               <w:rPr>
@@ -4596,7 +4632,7 @@
                 <w:noProof/>
                 <w:webHidden/>
               </w:rPr>
-              <w:instrText xml:space="preserve"> PAGEREF _Toc124005203 \h </w:instrText>
+              <w:instrText xml:space="preserve"> PAGEREF _Toc124022929 \h </w:instrText>
             </w:r>
             <w:r>
               <w:rPr>
@@ -4638,7 +4674,7 @@
               <w:noProof/>
             </w:rPr>
           </w:pPr>
-          <w:hyperlink w:anchor="_Toc124005204" w:history="1">
+          <w:hyperlink w:anchor="_Toc124022930" w:history="1">
             <w:r>
               <w:rPr>
                 <w:rStyle w:val="Hyperlink"/>
@@ -4675,7 +4711,7 @@
                 <w:noProof/>
                 <w:webHidden/>
               </w:rPr>
-              <w:instrText xml:space="preserve"> PAGEREF _Toc124005204 \h </w:instrText>
+              <w:instrText xml:space="preserve"> PAGEREF _Toc124022930 \h </w:instrText>
             </w:r>
             <w:r>
               <w:rPr>
@@ -4707,6 +4743,102 @@
           </w:hyperlink>
         </w:p>
         <w:p>
+          <w:pPr>
+            <w:pStyle w:val="TOC2"/>
+            <w:tabs>
+              <w:tab w:val="right" w:leader="dot" w:pos="9350"/>
+            </w:tabs>
+            <w:rPr>
+              <w:rFonts w:cstheme="minorBidi"/>
+              <w:noProof/>
+            </w:rPr>
+          </w:pPr>
+          <w:hyperlink w:anchor="_Toc124022931" w:history="1">
+            <w:r>
+              <w:rPr>
+                <w:rStyle w:val="Hyperlink"/>
+                <w:noProof/>
+                <w:rtl/>
+                <w:lang w:bidi="ar-EG"/>
+              </w:rPr>
+              <w:t>2</w:t>
+            </w:r>
+            <w:r>
+              <w:rPr>
+                <w:rStyle w:val="Hyperlink"/>
+                <w:noProof/>
+                <w:lang w:bidi="ar-EG"/>
+              </w:rPr>
+              <w:t xml:space="preserve">.6- faced </w:t>
+            </w:r>
+            <w:r>
+              <w:rPr>
+                <w:rStyle w:val="Hyperlink"/>
+                <w:noProof/>
+                <w:rtl/>
+                <w:lang w:bidi="ar-EG"/>
+              </w:rPr>
+              <w:t xml:space="preserve"> </w:t>
+            </w:r>
+            <w:r>
+              <w:rPr>
+                <w:rStyle w:val="Hyperlink"/>
+                <w:noProof/>
+                <w:lang w:bidi="ar-EG"/>
+              </w:rPr>
+              <w:t>design pattern :</w:t>
+            </w:r>
+            <w:r>
+              <w:rPr>
+                <w:noProof/>
+                <w:webHidden/>
+              </w:rPr>
+              <w:tab/>
+            </w:r>
+            <w:r>
+              <w:rPr>
+                <w:noProof/>
+                <w:webHidden/>
+              </w:rPr>
+              <w:fldChar w:fldCharType="begin"/>
+            </w:r>
+            <w:r>
+              <w:rPr>
+                <w:noProof/>
+                <w:webHidden/>
+              </w:rPr>
+              <w:instrText xml:space="preserve"> PAGEREF _Toc124022931 \h </w:instrText>
+            </w:r>
+            <w:r>
+              <w:rPr>
+                <w:noProof/>
+                <w:webHidden/>
+              </w:rPr>
+            </w:r>
+            <w:r>
+              <w:rPr>
+                <w:noProof/>
+                <w:webHidden/>
+              </w:rPr>
+              <w:fldChar w:fldCharType="separate"/>
+            </w:r>
+            <w:r>
+              <w:rPr>
+                <w:noProof/>
+                <w:webHidden/>
+              </w:rPr>
+              <w:t>8</w:t>
+            </w:r>
+            <w:r>
+              <w:rPr>
+                <w:noProof/>
+                <w:webHidden/>
+              </w:rPr>
+              <w:fldChar w:fldCharType="end"/>
+            </w:r>
+          </w:hyperlink>
+        </w:p>
+        <w:p>
           <w:r>
             <w:rPr>
               <w:b/>
@@ -4903,7 +5035,7 @@
           <w:lang w:bidi="ar-EG"/>
         </w:rPr>
       </w:pPr>
-      <w:bookmarkStart w:id="0" w:name="_Toc124005198"/>
+      <w:bookmarkStart w:id="0" w:name="_Toc124022924"/>
       <w:r>
         <w:rPr>
           <w:lang w:bidi="ar-EG"/>
@@ -4993,7 +5125,7 @@
           <w:lang w:bidi="ar-EG"/>
         </w:rPr>
       </w:pPr>
-      <w:bookmarkStart w:id="1" w:name="_Toc124005199"/>
+      <w:bookmarkStart w:id="1" w:name="_Toc124022925"/>
       <w:r>
         <w:rPr>
           <w:lang w:bidi="ar-EG"/>
@@ -5130,7 +5262,7 @@
           <w:lang w:bidi="ar-EG"/>
         </w:rPr>
       </w:pPr>
-      <w:bookmarkStart w:id="2" w:name="_Toc124005200"/>
+      <w:bookmarkStart w:id="2" w:name="_Toc124022926"/>
       <w:r>
         <w:rPr>
           <w:rFonts w:hint="cs"/>
@@ -5684,7 +5816,7 @@
           <w:lang w:bidi="ar-EG"/>
         </w:rPr>
       </w:pPr>
-      <w:bookmarkStart w:id="3" w:name="_Toc124005201"/>
+      <w:bookmarkStart w:id="3" w:name="_Toc124022927"/>
       <w:r>
         <w:rPr>
           <w:lang w:bidi="ar-EG"/>
@@ -6320,7 +6452,7 @@
           <w:lang w:bidi="ar-EG"/>
         </w:rPr>
       </w:pPr>
-      <w:bookmarkStart w:id="4" w:name="_Toc124005202"/>
+      <w:bookmarkStart w:id="4" w:name="_Toc124022928"/>
       <w:r>
         <w:rPr>
           <w:rFonts w:hint="cs"/>
@@ -6950,11 +7082,19 @@
         </w:rPr>
         <w:t xml:space="preserve"> اعمل </w:t>
       </w:r>
-      <w:r>
-        <w:rPr>
-          <w:lang w:bidi="ar-EG"/>
-        </w:rPr>
-        <w:t xml:space="preserve">quary </w:t>
+      <w:proofErr w:type="spellStart"/>
+      <w:r>
+        <w:rPr>
+          <w:lang w:bidi="ar-EG"/>
+        </w:rPr>
+        <w:t>quary</w:t>
+      </w:r>
+      <w:proofErr w:type="spellEnd"/>
+      <w:r>
+        <w:rPr>
+          <w:lang w:bidi="ar-EG"/>
+        </w:rPr>
+        <w:t xml:space="preserve"> </w:t>
       </w:r>
       <w:r>
         <w:rPr>
@@ -6978,11 +7118,19 @@
         </w:rPr>
         <w:t xml:space="preserve"> واشوفه هو موجود ولا لا .كل الى معايه  جوة ال </w:t>
       </w:r>
-      <w:r>
-        <w:rPr>
-          <w:lang w:bidi="ar-EG"/>
-        </w:rPr>
-        <w:t xml:space="preserve">enitiy </w:t>
+      <w:proofErr w:type="spellStart"/>
+      <w:r>
+        <w:rPr>
+          <w:lang w:bidi="ar-EG"/>
+        </w:rPr>
+        <w:t>enitiy</w:t>
+      </w:r>
+      <w:proofErr w:type="spellEnd"/>
+      <w:r>
+        <w:rPr>
+          <w:lang w:bidi="ar-EG"/>
+        </w:rPr>
+        <w:t xml:space="preserve"> </w:t>
       </w:r>
       <w:r>
         <w:rPr>
@@ -7668,7 +7816,7 @@
           <w:lang w:bidi="ar-EG"/>
         </w:rPr>
       </w:pPr>
-      <w:bookmarkStart w:id="5" w:name="_Toc124005203"/>
+      <w:bookmarkStart w:id="5" w:name="_Toc124022929"/>
       <w:r>
         <w:rPr>
           <w:lang w:bidi="ar-EG"/>
@@ -9521,7 +9669,7 @@
           <w:lang w:bidi="ar-EG"/>
         </w:rPr>
       </w:pPr>
-      <w:bookmarkStart w:id="6" w:name="_Toc124005204"/>
+      <w:bookmarkStart w:id="6" w:name="_Toc124022930"/>
       <w:r>
         <w:rPr>
           <w:rFonts w:hint="cs"/>
@@ -10342,72 +10490,70 @@
           <w:rtl/>
           <w:lang w:bidi="ar-EG"/>
         </w:rPr>
+        <w:t xml:space="preserve"> .</w:t>
+      </w:r>
+    </w:p>
+    <w:p>
+      <w:pPr>
+        <w:bidi/>
+        <w:ind w:left="1080"/>
+        <w:rPr>
+          <w:rtl/>
+          <w:lang w:bidi="ar-EG"/>
+        </w:rPr>
+      </w:pPr>
+      <w:r>
+        <w:rPr>
+          <w:rFonts w:hint="cs"/>
+          <w:rtl/>
+          <w:lang w:bidi="ar-EG"/>
+        </w:rPr>
+        <w:t xml:space="preserve">ف كدة ال </w:t>
+      </w:r>
+      <w:r>
+        <w:rPr>
+          <w:lang w:bidi="ar-EG"/>
+        </w:rPr>
+        <w:t>orderServoices</w:t>
+      </w:r>
+      <w:r>
+        <w:rPr>
+          <w:rFonts w:hint="cs"/>
+          <w:rtl/>
+          <w:lang w:bidi="ar-EG"/>
+        </w:rPr>
+        <w:t xml:space="preserve">    عامل  </w:t>
+      </w:r>
+      <w:r>
+        <w:rPr>
+          <w:lang w:bidi="ar-EG"/>
+        </w:rPr>
+        <w:t xml:space="preserve">wrapping </w:t>
+      </w:r>
+      <w:r>
+        <w:rPr>
+          <w:rFonts w:hint="cs"/>
+          <w:rtl/>
+          <w:lang w:bidi="ar-EG"/>
+        </w:rPr>
+        <w:t xml:space="preserve"> لل</w:t>
+      </w:r>
+      <w:r>
+        <w:rPr>
+          <w:lang w:bidi="ar-EG"/>
+        </w:rPr>
         <w:t xml:space="preserve"> </w:t>
       </w:r>
       <w:r>
         <w:rPr>
-          <w:rFonts w:hint="cs"/>
-          <w:rtl/>
-          <w:lang w:bidi="ar-EG"/>
-        </w:rPr>
-        <w:t>.</w:t>
-      </w:r>
-    </w:p>
-    <w:p>
-      <w:pPr>
-        <w:bidi/>
-        <w:ind w:left="1080"/>
-        <w:rPr>
-          <w:rtl/>
-          <w:lang w:bidi="ar-EG"/>
-        </w:rPr>
-      </w:pPr>
-      <w:r>
-        <w:rPr>
-          <w:rFonts w:hint="cs"/>
-          <w:rtl/>
-          <w:lang w:bidi="ar-EG"/>
-        </w:rPr>
-        <w:t xml:space="preserve">ف كدة ال </w:t>
-      </w:r>
-      <w:r>
-        <w:rPr>
-          <w:lang w:bidi="ar-EG"/>
-        </w:rPr>
-        <w:t>orderServoices</w:t>
-      </w:r>
-      <w:r>
-        <w:rPr>
-          <w:rFonts w:hint="cs"/>
-          <w:rtl/>
-          <w:lang w:bidi="ar-EG"/>
-        </w:rPr>
-        <w:t xml:space="preserve">   </w:t>
-      </w:r>
-      <w:r>
-        <w:rPr>
-          <w:rFonts w:hint="cs"/>
-          <w:rtl/>
-          <w:lang w:bidi="ar-EG"/>
-        </w:rPr>
-        <w:t xml:space="preserve"> عامل  </w:t>
-      </w:r>
-      <w:r>
-        <w:rPr>
-          <w:lang w:bidi="ar-EG"/>
-        </w:rPr>
-        <w:t xml:space="preserve">wrapping </w:t>
-      </w:r>
-      <w:r>
-        <w:rPr>
-          <w:rFonts w:hint="cs"/>
-          <w:rtl/>
-          <w:lang w:bidi="ar-EG"/>
-        </w:rPr>
-        <w:t xml:space="preserve"> لل</w:t>
-      </w:r>
-      <w:r>
-        <w:rPr>
+          <w:lang w:bidi="ar-EG"/>
+        </w:rPr>
+        <w:t xml:space="preserve">orderRepository </w:t>
+      </w:r>
+      <w:r>
+        <w:rPr>
+          <w:rFonts w:hint="cs"/>
+          <w:rtl/>
           <w:lang w:bidi="ar-EG"/>
         </w:rPr>
         <w:t xml:space="preserve"> </w:t>
@@ -10416,38 +10562,24 @@
         <w:rPr>
           <w:lang w:bidi="ar-EG"/>
         </w:rPr>
-        <w:t xml:space="preserve">orderRepository </w:t>
-      </w:r>
-      <w:r>
-        <w:rPr>
-          <w:rFonts w:hint="cs"/>
-          <w:rtl/>
-          <w:lang w:bidi="ar-EG"/>
-        </w:rPr>
         <w:t xml:space="preserve"> </w:t>
       </w:r>
       <w:r>
         <w:rPr>
+          <w:rFonts w:hint="cs"/>
+          <w:rtl/>
+          <w:lang w:bidi="ar-EG"/>
+        </w:rPr>
+        <w:t>و</w:t>
+      </w:r>
+      <w:r>
+        <w:rPr>
           <w:lang w:bidi="ar-EG"/>
         </w:rPr>
         <w:t xml:space="preserve"> </w:t>
       </w:r>
       <w:r>
         <w:rPr>
-          <w:rFonts w:hint="cs"/>
-          <w:rtl/>
-          <w:lang w:bidi="ar-EG"/>
-        </w:rPr>
-        <w:t>و</w:t>
-      </w:r>
-      <w:r>
-        <w:rPr>
-          <w:lang w:bidi="ar-EG"/>
-        </w:rPr>
-        <w:t xml:space="preserve"> </w:t>
-      </w:r>
-      <w:r>
-        <w:rPr>
           <w:lang w:bidi="ar-EG"/>
         </w:rPr>
         <w:t xml:space="preserve">ClietRepository </w:t>
@@ -10458,15 +10590,7 @@
           <w:rtl/>
           <w:lang w:bidi="ar-EG"/>
         </w:rPr>
-        <w:t xml:space="preserve"> </w:t>
-      </w:r>
-      <w:r>
-        <w:rPr>
-          <w:rFonts w:hint="cs"/>
-          <w:rtl/>
-          <w:lang w:bidi="ar-EG"/>
-        </w:rPr>
-        <w:t xml:space="preserve"> .</w:t>
+        <w:t xml:space="preserve">  .</w:t>
       </w:r>
     </w:p>
     <w:p>
@@ -10501,15 +10625,55 @@
           <w:rtl/>
           <w:lang w:bidi="ar-EG"/>
         </w:rPr>
+        <w:t xml:space="preserve"> هيكون زى ال</w:t>
+      </w:r>
+      <w:r>
+        <w:rPr>
+          <w:lang w:bidi="ar-EG"/>
+        </w:rPr>
         <w:t xml:space="preserve"> </w:t>
       </w:r>
       <w:r>
         <w:rPr>
-          <w:rFonts w:hint="cs"/>
-          <w:rtl/>
-          <w:lang w:bidi="ar-EG"/>
-        </w:rPr>
-        <w:t>هيكون زى ال</w:t>
+          <w:lang w:bidi="ar-EG"/>
+        </w:rPr>
+        <w:t>orderServoices</w:t>
+      </w:r>
+      <w:r>
+        <w:rPr>
+          <w:rFonts w:hint="cs"/>
+          <w:rtl/>
+          <w:lang w:bidi="ar-EG"/>
+        </w:rPr>
+        <w:t xml:space="preserve">   بالضبط .  هيكون فيه </w:t>
+      </w:r>
+      <w:r>
+        <w:rPr>
+          <w:lang w:bidi="ar-EG"/>
+        </w:rPr>
+        <w:t xml:space="preserve">object </w:t>
+      </w:r>
+      <w:r>
+        <w:rPr>
+          <w:rFonts w:hint="cs"/>
+          <w:rtl/>
+          <w:lang w:bidi="ar-EG"/>
+        </w:rPr>
+        <w:t xml:space="preserve"> من ال </w:t>
+      </w:r>
+      <w:r>
+        <w:rPr>
+          <w:lang w:bidi="ar-EG"/>
+        </w:rPr>
+        <w:t xml:space="preserve">ClietRepository </w:t>
+      </w:r>
+      <w:r>
+        <w:rPr>
+          <w:rFonts w:hint="cs"/>
+          <w:rtl/>
+          <w:lang w:bidi="ar-EG"/>
+        </w:rPr>
+        <w:t xml:space="preserve"> و</w:t>
       </w:r>
       <w:r>
         <w:rPr>
@@ -10521,321 +10685,624 @@
         <w:rPr>
           <w:lang w:bidi="ar-EG"/>
         </w:rPr>
-        <w:t>orderServoices</w:t>
-      </w:r>
-      <w:r>
-        <w:rPr>
-          <w:rFonts w:hint="cs"/>
-          <w:rtl/>
+        <w:t xml:space="preserve">orderRepository </w:t>
+      </w:r>
+      <w:r>
+        <w:rPr>
+          <w:rFonts w:hint="cs"/>
+          <w:rtl/>
+          <w:lang w:bidi="ar-EG"/>
+        </w:rPr>
+        <w:t xml:space="preserve">  وهبعتهمله ب </w:t>
+      </w:r>
+      <w:r>
+        <w:rPr>
+          <w:lang w:bidi="ar-EG"/>
+        </w:rPr>
+        <w:t>DI</w:t>
+      </w:r>
+      <w:r>
+        <w:rPr>
+          <w:rFonts w:hint="cs"/>
+          <w:rtl/>
+          <w:lang w:bidi="ar-EG"/>
+        </w:rPr>
+        <w:t xml:space="preserve"> .</w:t>
+      </w:r>
+    </w:p>
+    <w:p>
+      <w:pPr>
+        <w:pStyle w:val="ListParagraph"/>
+        <w:bidi/>
+        <w:ind w:left="1080"/>
+        <w:rPr>
+          <w:rFonts w:hint="cs"/>
+          <w:rtl/>
+          <w:lang w:bidi="ar-EG"/>
+        </w:rPr>
+      </w:pPr>
+      <w:r>
+        <w:rPr>
+          <w:rFonts w:hint="cs"/>
+          <w:rtl/>
+          <w:lang w:bidi="ar-EG"/>
+        </w:rPr>
+        <w:t xml:space="preserve">وهعمل دوال </w:t>
+      </w:r>
+      <w:r>
+        <w:rPr>
+          <w:lang w:bidi="ar-EG"/>
+        </w:rPr>
+        <w:t>add,delete, update,get</w:t>
+      </w:r>
+      <w:r>
+        <w:rPr>
+          <w:rFonts w:hint="cs"/>
+          <w:rtl/>
+          <w:lang w:bidi="ar-EG"/>
+        </w:rPr>
+        <w:t xml:space="preserve"> وبرضو  جواهم هنادم  الدوال بتاعه ال </w:t>
+      </w:r>
+      <w:r>
+        <w:rPr>
+          <w:lang w:bidi="ar-EG"/>
+        </w:rPr>
+        <w:t xml:space="preserve">ClietRepository </w:t>
+      </w:r>
+      <w:r>
+        <w:rPr>
+          <w:rFonts w:hint="cs"/>
+          <w:rtl/>
+          <w:lang w:bidi="ar-EG"/>
+        </w:rPr>
+        <w:t xml:space="preserve"> و</w:t>
+      </w:r>
+      <w:r>
+        <w:rPr>
+          <w:lang w:bidi="ar-EG"/>
+        </w:rPr>
+        <w:t xml:space="preserve"> </w:t>
+      </w:r>
+      <w:r>
+        <w:rPr>
+          <w:lang w:bidi="ar-EG"/>
+        </w:rPr>
+        <w:t xml:space="preserve">orderRepository </w:t>
+      </w:r>
+    </w:p>
+    <w:p>
+      <w:pPr>
+        <w:pStyle w:val="ListParagraph"/>
+        <w:bidi/>
+        <w:ind w:left="1080"/>
+        <w:rPr>
+          <w:lang w:bidi="ar-EG"/>
+        </w:rPr>
+      </w:pPr>
+      <w:r>
+        <w:rPr>
+          <w:rFonts w:hint="cs"/>
+          <w:rtl/>
+          <w:lang w:bidi="ar-EG"/>
+        </w:rPr>
+        <w:t xml:space="preserve">يعنى جوه داله ال  </w:t>
+      </w:r>
+      <w:r>
+        <w:rPr>
+          <w:lang w:bidi="ar-EG"/>
+        </w:rPr>
+        <w:t xml:space="preserve">add </w:t>
+      </w:r>
+      <w:r>
+        <w:rPr>
+          <w:rFonts w:hint="cs"/>
+          <w:rtl/>
+          <w:lang w:bidi="ar-EG"/>
+        </w:rPr>
+        <w:t xml:space="preserve"> بتاعه </w:t>
+      </w:r>
+      <w:r>
+        <w:rPr>
+          <w:rFonts w:hint="cs"/>
+          <w:rtl/>
+          <w:lang w:bidi="ar-EG"/>
+        </w:rPr>
+        <w:t xml:space="preserve"> </w:t>
+      </w:r>
+      <w:r>
+        <w:rPr>
+          <w:rFonts w:hint="cs"/>
+          <w:rtl/>
+          <w:lang w:bidi="ar-EG"/>
+        </w:rPr>
+        <w:t>ال</w:t>
+      </w:r>
+      <w:r>
+        <w:rPr>
+          <w:lang w:bidi="ar-EG"/>
+        </w:rPr>
+        <w:t xml:space="preserve">clientServices </w:t>
+      </w:r>
+      <w:r>
+        <w:rPr>
+          <w:rFonts w:hint="cs"/>
+          <w:rtl/>
+          <w:lang w:bidi="ar-EG"/>
+        </w:rPr>
+        <w:t xml:space="preserve">  هنادم داله </w:t>
+      </w:r>
+      <w:r>
+        <w:rPr>
+          <w:lang w:bidi="ar-EG"/>
+        </w:rPr>
+        <w:t>add</w:t>
+      </w:r>
+      <w:r>
+        <w:rPr>
+          <w:rFonts w:hint="cs"/>
+          <w:rtl/>
+          <w:lang w:bidi="ar-EG"/>
+        </w:rPr>
+        <w:t xml:space="preserve"> بتاعه ال</w:t>
+      </w:r>
+      <w:r>
+        <w:rPr>
+          <w:lang w:bidi="ar-EG"/>
+        </w:rPr>
+        <w:t xml:space="preserve"> </w:t>
+      </w:r>
+      <w:r>
+        <w:rPr>
+          <w:lang w:bidi="ar-EG"/>
+        </w:rPr>
+        <w:t xml:space="preserve">ClietRepository </w:t>
+      </w:r>
+      <w:r>
+        <w:rPr>
+          <w:rFonts w:hint="cs"/>
+          <w:rtl/>
+          <w:lang w:bidi="ar-EG"/>
+        </w:rPr>
+        <w:t xml:space="preserve"> </w:t>
+      </w:r>
+      <w:r>
+        <w:rPr>
+          <w:lang w:bidi="ar-EG"/>
+        </w:rPr>
+        <w:t>.</w:t>
+      </w:r>
+    </w:p>
+    <w:p>
+      <w:pPr>
+        <w:pStyle w:val="ListParagraph"/>
+        <w:bidi/>
+        <w:ind w:left="1080"/>
+        <w:rPr>
+          <w:lang w:bidi="ar-EG"/>
+        </w:rPr>
+      </w:pPr>
+    </w:p>
+    <w:p>
+      <w:pPr>
+        <w:pStyle w:val="ListParagraph"/>
+        <w:rPr>
+          <w:lang w:bidi="ar-EG"/>
+        </w:rPr>
+      </w:pPr>
+    </w:p>
+    <w:p>
+      <w:pPr>
+        <w:pStyle w:val="ListParagraph"/>
+        <w:rPr>
+          <w:lang w:bidi="ar-EG"/>
+        </w:rPr>
+      </w:pPr>
+    </w:p>
+    <w:p>
+      <w:pPr>
+        <w:pStyle w:val="ListParagraph"/>
+        <w:numPr>
+          <w:ilvl w:val="0"/>
+          <w:numId w:val="47"/>
+        </w:numPr>
+        <w:bidi/>
+        <w:rPr>
+          <w:lang w:bidi="ar-EG"/>
+        </w:rPr>
+      </w:pPr>
+      <w:r>
+        <w:rPr>
+          <w:rFonts w:hint="cs"/>
+          <w:rtl/>
+          <w:lang w:bidi="ar-EG"/>
+        </w:rPr>
+        <w:t xml:space="preserve">ف  كدة الحل الى علمناه </w:t>
+      </w:r>
+      <w:r>
+        <w:rPr>
+          <w:lang w:bidi="ar-EG"/>
+        </w:rPr>
+        <w:t>:</w:t>
+      </w:r>
+    </w:p>
+    <w:p>
+      <w:pPr>
+        <w:pStyle w:val="ListParagraph"/>
+        <w:numPr>
+          <w:ilvl w:val="0"/>
+          <w:numId w:val="50"/>
+        </w:numPr>
+        <w:bidi/>
+        <w:rPr>
+          <w:rFonts w:hint="cs"/>
+          <w:lang w:bidi="ar-EG"/>
+        </w:rPr>
+      </w:pPr>
+      <w:r>
+        <w:rPr>
+          <w:rFonts w:hint="cs"/>
+          <w:rtl/>
+          <w:lang w:bidi="ar-EG"/>
+        </w:rPr>
+        <w:t xml:space="preserve">هيمنع المشكله </w:t>
+      </w:r>
+      <w:r>
+        <w:rPr>
+          <w:rFonts w:hint="cs"/>
+          <w:rtl/>
+          <w:lang w:bidi="ar-EG"/>
+        </w:rPr>
+        <w:t xml:space="preserve">بتاعه اضافه </w:t>
+      </w:r>
+      <w:r>
+        <w:rPr>
+          <w:lang w:bidi="ar-EG"/>
+        </w:rPr>
+        <w:t xml:space="preserve">client </w:t>
+      </w:r>
+      <w:r>
+        <w:rPr>
+          <w:rFonts w:hint="cs"/>
+          <w:rtl/>
+          <w:lang w:bidi="ar-EG"/>
+        </w:rPr>
+        <w:t xml:space="preserve"> من جوة </w:t>
+      </w:r>
+      <w:r>
+        <w:rPr>
+          <w:lang w:bidi="ar-EG"/>
+        </w:rPr>
+        <w:t xml:space="preserve">order </w:t>
+      </w:r>
+      <w:r>
+        <w:rPr>
+          <w:rFonts w:hint="cs"/>
+          <w:rtl/>
+          <w:lang w:bidi="ar-EG"/>
+        </w:rPr>
+        <w:t xml:space="preserve"> </w:t>
+      </w:r>
+    </w:p>
+    <w:p>
+      <w:pPr>
+        <w:pStyle w:val="ListParagraph"/>
+        <w:numPr>
+          <w:ilvl w:val="0"/>
+          <w:numId w:val="50"/>
+        </w:numPr>
+        <w:bidi/>
+        <w:rPr>
+          <w:rFonts w:hint="cs"/>
+          <w:rtl/>
+          <w:lang w:bidi="ar-EG"/>
+        </w:rPr>
+      </w:pPr>
+      <w:r>
+        <w:rPr>
+          <w:rFonts w:hint="cs"/>
+          <w:rtl/>
+          <w:lang w:bidi="ar-EG"/>
+        </w:rPr>
+        <w:lastRenderedPageBreak/>
+        <w:t xml:space="preserve">لما  اخلى ال </w:t>
+      </w:r>
+      <w:r>
+        <w:rPr>
+          <w:lang w:bidi="ar-EG"/>
+        </w:rPr>
+        <w:t>UI</w:t>
+      </w:r>
+      <w:r>
+        <w:rPr>
+          <w:rFonts w:hint="cs"/>
+          <w:rtl/>
+          <w:lang w:bidi="ar-EG"/>
+        </w:rPr>
+        <w:t xml:space="preserve"> معتمد على </w:t>
+      </w:r>
+      <w:r>
+        <w:rPr>
+          <w:lang w:bidi="ar-EG"/>
+        </w:rPr>
+        <w:t>Services Layer</w:t>
+      </w:r>
+      <w:r>
+        <w:rPr>
+          <w:rFonts w:hint="cs"/>
+          <w:rtl/>
+          <w:lang w:bidi="ar-EG"/>
+        </w:rPr>
+        <w:t xml:space="preserve"> يعنى اخلى ال </w:t>
+      </w:r>
+      <w:r>
+        <w:rPr>
+          <w:lang w:bidi="ar-EG"/>
+        </w:rPr>
+        <w:t xml:space="preserve">references </w:t>
+      </w:r>
+      <w:r>
+        <w:rPr>
+          <w:rFonts w:hint="cs"/>
+          <w:rtl/>
+          <w:lang w:bidi="ar-EG"/>
+        </w:rPr>
+        <w:t xml:space="preserve"> من نوع ٍ</w:t>
+      </w:r>
+      <w:r>
+        <w:rPr>
+          <w:lang w:bidi="ar-EG"/>
+        </w:rPr>
+        <w:t xml:space="preserve">Services </w:t>
+      </w:r>
+      <w:r>
+        <w:rPr>
+          <w:rFonts w:hint="cs"/>
+          <w:rtl/>
+          <w:lang w:bidi="ar-EG"/>
+        </w:rPr>
+        <w:t xml:space="preserve"> ف كدة همنع ال</w:t>
+      </w:r>
+      <w:r>
+        <w:rPr>
+          <w:lang w:bidi="ar-EG"/>
+        </w:rPr>
+        <w:t xml:space="preserve">client </w:t>
+      </w:r>
+      <w:r>
+        <w:rPr>
+          <w:rFonts w:hint="cs"/>
+          <w:rtl/>
+          <w:lang w:bidi="ar-EG"/>
+        </w:rPr>
+        <w:t xml:space="preserve"> من انوا يستخدام ال </w:t>
+      </w:r>
+      <w:r>
+        <w:rPr>
+          <w:lang w:bidi="ar-EG"/>
+        </w:rPr>
+        <w:t xml:space="preserve">Repo </w:t>
+      </w:r>
+      <w:r>
+        <w:rPr>
+          <w:rFonts w:hint="cs"/>
+          <w:rtl/>
+          <w:lang w:bidi="ar-EG"/>
+        </w:rPr>
+        <w:t xml:space="preserve"> الى مفهوش</w:t>
+      </w:r>
+      <w:r>
+        <w:rPr>
+          <w:lang w:bidi="ar-EG"/>
+        </w:rPr>
+        <w:t xml:space="preserve"> logic </w:t>
+      </w:r>
+      <w:r>
+        <w:rPr>
+          <w:rFonts w:hint="cs"/>
+          <w:rtl/>
+          <w:lang w:bidi="ar-EG"/>
+        </w:rPr>
+        <w:t xml:space="preserve"> </w:t>
+      </w:r>
+    </w:p>
+    <w:p>
+      <w:pPr>
+        <w:pStyle w:val="ListParagraph"/>
+        <w:bidi/>
+        <w:rPr>
+          <w:rtl/>
+          <w:lang w:bidi="ar-EG"/>
+        </w:rPr>
+      </w:pPr>
+    </w:p>
+    <w:p>
+      <w:pPr>
+        <w:pStyle w:val="ListParagraph"/>
+        <w:bidi/>
+        <w:rPr>
+          <w:rtl/>
+          <w:lang w:bidi="ar-EG"/>
+        </w:rPr>
+      </w:pPr>
+    </w:p>
+    <w:p>
+      <w:pPr>
+        <w:pStyle w:val="Heading2"/>
+        <w:rPr>
+          <w:lang w:bidi="ar-EG"/>
+        </w:rPr>
+      </w:pPr>
+      <w:bookmarkStart w:id="7" w:name="_Toc124022931"/>
+      <w:r>
+        <w:rPr>
+          <w:rFonts w:hint="cs"/>
+          <w:rtl/>
+          <w:lang w:bidi="ar-EG"/>
+        </w:rPr>
+        <w:t>2</w:t>
+      </w:r>
+      <w:r>
+        <w:rPr>
+          <w:lang w:bidi="ar-EG"/>
+        </w:rPr>
+        <w:t>.6-</w:t>
+      </w:r>
+      <w:r>
+        <w:rPr>
+          <w:lang w:bidi="ar-EG"/>
+        </w:rPr>
+        <w:t xml:space="preserve"> </w:t>
+      </w:r>
+      <w:r>
+        <w:rPr>
+          <w:lang w:bidi="ar-EG"/>
+        </w:rPr>
+        <w:t xml:space="preserve">faced </w:t>
+      </w:r>
+      <w:r>
+        <w:rPr>
+          <w:rFonts w:hint="cs"/>
+          <w:rtl/>
+          <w:lang w:bidi="ar-EG"/>
+        </w:rPr>
+        <w:t xml:space="preserve"> </w:t>
+      </w:r>
+      <w:r>
+        <w:rPr>
+          <w:lang w:bidi="ar-EG"/>
+        </w:rPr>
+        <w:t>design pattern :</w:t>
+      </w:r>
+      <w:bookmarkEnd w:id="7"/>
+      <w:r>
+        <w:rPr>
+          <w:lang w:bidi="ar-EG"/>
+        </w:rPr>
+        <w:t xml:space="preserve"> </w:t>
+      </w:r>
+    </w:p>
+    <w:p>
+      <w:pPr>
+        <w:rPr>
+          <w:lang w:bidi="ar-EG"/>
+        </w:rPr>
+      </w:pPr>
+    </w:p>
+    <w:p>
+      <w:pPr>
+        <w:rPr>
+          <w:lang w:bidi="ar-EG"/>
+        </w:rPr>
+      </w:pPr>
+    </w:p>
+    <w:p>
+      <w:pPr>
+        <w:bidi/>
+        <w:rPr>
+          <w:rFonts w:hint="cs"/>
+          <w:rtl/>
+          <w:lang w:bidi="ar-EG"/>
+        </w:rPr>
+      </w:pPr>
+      <w:r>
+        <w:rPr>
+          <w:rFonts w:hint="cs"/>
+          <w:rtl/>
+          <w:lang w:bidi="ar-EG"/>
+        </w:rPr>
+        <w:t xml:space="preserve">اخر  حل احنا عملينه دة </w:t>
+      </w:r>
+      <w:r>
+        <w:rPr>
+          <w:lang w:bidi="ar-EG"/>
+        </w:rPr>
+        <w:t xml:space="preserve">design pattern </w:t>
+      </w:r>
+      <w:r>
+        <w:rPr>
+          <w:rFonts w:hint="cs"/>
+          <w:rtl/>
+          <w:lang w:bidi="ar-EG"/>
+        </w:rPr>
+        <w:t xml:space="preserve"> وده الى كان عليه الدور . </w:t>
+      </w:r>
+    </w:p>
+    <w:p>
+      <w:pPr>
+        <w:bidi/>
+        <w:rPr>
+          <w:lang w:bidi="ar-EG"/>
+        </w:rPr>
+      </w:pPr>
+      <w:r>
+        <w:rPr>
+          <w:rFonts w:hint="cs"/>
+          <w:rtl/>
+          <w:lang w:bidi="ar-EG"/>
+        </w:rPr>
+        <w:t xml:space="preserve">بنستخدام ال </w:t>
+      </w:r>
+      <w:r>
+        <w:rPr>
+          <w:lang w:bidi="ar-EG"/>
+        </w:rPr>
+        <w:t xml:space="preserve">faced </w:t>
+      </w:r>
+      <w:r>
+        <w:rPr>
+          <w:rFonts w:hint="cs"/>
+          <w:rtl/>
+          <w:lang w:bidi="ar-EG"/>
+        </w:rPr>
+        <w:t xml:space="preserve"> دة لما نكون عاوزن  نلم شويه </w:t>
+      </w:r>
+      <w:r>
+        <w:rPr>
+          <w:lang w:bidi="ar-EG"/>
+        </w:rPr>
+        <w:t xml:space="preserve">object </w:t>
+      </w:r>
+      <w:r>
+        <w:rPr>
+          <w:rFonts w:hint="cs"/>
+          <w:rtl/>
+          <w:lang w:bidi="ar-EG"/>
+        </w:rPr>
+        <w:t xml:space="preserve"> جوة كلاس عشان كان هيحصل بينهم </w:t>
+      </w:r>
+      <w:r>
+        <w:rPr>
+          <w:lang w:bidi="ar-EG"/>
+        </w:rPr>
+        <w:t xml:space="preserve">circler dependence </w:t>
+      </w:r>
+      <w:r>
+        <w:rPr>
+          <w:rFonts w:hint="cs"/>
+          <w:rtl/>
+          <w:lang w:bidi="ar-EG"/>
+        </w:rPr>
+        <w:t xml:space="preserve"> . </w:t>
+      </w:r>
+      <w:r>
+        <w:rPr>
           <w:lang w:bidi="ar-EG"/>
         </w:rPr>
         <w:t xml:space="preserve">  </w:t>
       </w:r>
-      <w:r>
-        <w:rPr>
-          <w:rFonts w:hint="cs"/>
-          <w:rtl/>
-          <w:lang w:bidi="ar-EG"/>
-        </w:rPr>
-        <w:t xml:space="preserve"> بالضبط .  هيكون فيه </w:t>
-      </w:r>
-      <w:r>
-        <w:rPr>
-          <w:lang w:bidi="ar-EG"/>
-        </w:rPr>
-        <w:t xml:space="preserve">object </w:t>
-      </w:r>
-      <w:r>
-        <w:rPr>
-          <w:rFonts w:hint="cs"/>
-          <w:rtl/>
-          <w:lang w:bidi="ar-EG"/>
-        </w:rPr>
-        <w:t xml:space="preserve"> من ال </w:t>
-      </w:r>
-      <w:r>
-        <w:rPr>
-          <w:lang w:bidi="ar-EG"/>
-        </w:rPr>
-        <w:t xml:space="preserve">ClietRepository </w:t>
-      </w:r>
-      <w:r>
-        <w:rPr>
-          <w:rFonts w:hint="cs"/>
-          <w:rtl/>
-          <w:lang w:bidi="ar-EG"/>
-        </w:rPr>
-        <w:t xml:space="preserve"> </w:t>
-      </w:r>
-      <w:r>
-        <w:rPr>
-          <w:rFonts w:hint="cs"/>
-          <w:rtl/>
-          <w:lang w:bidi="ar-EG"/>
-        </w:rPr>
-        <w:t>و</w:t>
-      </w:r>
-      <w:r>
-        <w:rPr>
-          <w:lang w:bidi="ar-EG"/>
-        </w:rPr>
-        <w:t xml:space="preserve"> </w:t>
-      </w:r>
-      <w:r>
-        <w:rPr>
-          <w:lang w:bidi="ar-EG"/>
-        </w:rPr>
-        <w:t xml:space="preserve">orderRepository </w:t>
-      </w:r>
-      <w:r>
-        <w:rPr>
-          <w:rFonts w:hint="cs"/>
-          <w:rtl/>
-          <w:lang w:bidi="ar-EG"/>
-        </w:rPr>
-        <w:t xml:space="preserve"> </w:t>
-      </w:r>
-      <w:r>
-        <w:rPr>
-          <w:rFonts w:hint="cs"/>
-          <w:rtl/>
-          <w:lang w:bidi="ar-EG"/>
-        </w:rPr>
-        <w:t xml:space="preserve"> وهبعتهمله ب </w:t>
-      </w:r>
-      <w:r>
-        <w:rPr>
-          <w:lang w:bidi="ar-EG"/>
-        </w:rPr>
-        <w:t>DI</w:t>
-      </w:r>
-      <w:r>
-        <w:rPr>
-          <w:rFonts w:hint="cs"/>
-          <w:rtl/>
-          <w:lang w:bidi="ar-EG"/>
-        </w:rPr>
-        <w:t xml:space="preserve"> .</w:t>
-      </w:r>
     </w:p>
     <w:p>
       <w:pPr>
         <w:pStyle w:val="ListParagraph"/>
         <w:bidi/>
-        <w:ind w:left="1080"/>
-        <w:rPr>
-          <w:rFonts w:hint="cs"/>
-          <w:rtl/>
-          <w:lang w:bidi="ar-EG"/>
-        </w:rPr>
-      </w:pPr>
-      <w:r>
-        <w:rPr>
-          <w:rFonts w:hint="cs"/>
-          <w:rtl/>
-          <w:lang w:bidi="ar-EG"/>
-        </w:rPr>
-        <w:t xml:space="preserve">وهعمل دوال </w:t>
-      </w:r>
-      <w:r>
-        <w:rPr>
-          <w:lang w:bidi="ar-EG"/>
-        </w:rPr>
-        <w:t>add,delete, update,get</w:t>
-      </w:r>
-      <w:r>
-        <w:rPr>
-          <w:rFonts w:hint="cs"/>
-          <w:rtl/>
-          <w:lang w:bidi="ar-EG"/>
-        </w:rPr>
-        <w:t xml:space="preserve"> وبرضو  جواهم هنادم  الدوال بتاعه ال </w:t>
-      </w:r>
-      <w:r>
-        <w:rPr>
-          <w:lang w:bidi="ar-EG"/>
-        </w:rPr>
-        <w:t xml:space="preserve">ClietRepository </w:t>
-      </w:r>
-      <w:r>
-        <w:rPr>
-          <w:rFonts w:hint="cs"/>
-          <w:rtl/>
-          <w:lang w:bidi="ar-EG"/>
-        </w:rPr>
-        <w:t xml:space="preserve"> </w:t>
-      </w:r>
-      <w:r>
-        <w:rPr>
-          <w:rFonts w:hint="cs"/>
-          <w:rtl/>
-          <w:lang w:bidi="ar-EG"/>
-        </w:rPr>
-        <w:t>و</w:t>
-      </w:r>
-      <w:r>
-        <w:rPr>
-          <w:lang w:bidi="ar-EG"/>
-        </w:rPr>
-        <w:t xml:space="preserve"> </w:t>
-      </w:r>
-      <w:r>
-        <w:rPr>
-          <w:lang w:bidi="ar-EG"/>
-        </w:rPr>
-        <w:t xml:space="preserve">orderRepository </w:t>
-      </w:r>
-    </w:p>
-    <w:p>
-      <w:pPr>
-        <w:pStyle w:val="ListParagraph"/>
-        <w:bidi/>
-        <w:ind w:left="1080"/>
-        <w:rPr>
-          <w:lang w:bidi="ar-EG"/>
-        </w:rPr>
-      </w:pPr>
-      <w:r>
-        <w:rPr>
-          <w:rFonts w:hint="cs"/>
-          <w:rtl/>
-          <w:lang w:bidi="ar-EG"/>
-        </w:rPr>
-        <w:t xml:space="preserve">يعنى جوه داله ال </w:t>
-      </w:r>
-      <w:r>
-        <w:rPr>
-          <w:rFonts w:hint="cs"/>
-          <w:rtl/>
-          <w:lang w:bidi="ar-EG"/>
-        </w:rPr>
-        <w:t xml:space="preserve"> </w:t>
-      </w:r>
-      <w:r>
-        <w:rPr>
-          <w:lang w:bidi="ar-EG"/>
-        </w:rPr>
-        <w:t xml:space="preserve">add </w:t>
-      </w:r>
-      <w:r>
-        <w:rPr>
-          <w:rFonts w:hint="cs"/>
-          <w:rtl/>
-          <w:lang w:bidi="ar-EG"/>
-        </w:rPr>
-        <w:t xml:space="preserve"> بتاعه </w:t>
-      </w:r>
-      <w:r>
-        <w:rPr>
-          <w:rFonts w:hint="cs"/>
-          <w:rtl/>
-          <w:lang w:bidi="ar-EG"/>
-        </w:rPr>
-        <w:t xml:space="preserve"> </w:t>
-      </w:r>
-      <w:r>
-        <w:rPr>
-          <w:rFonts w:hint="cs"/>
-          <w:rtl/>
-          <w:lang w:bidi="ar-EG"/>
-        </w:rPr>
-        <w:t>ال</w:t>
-      </w:r>
-      <w:r>
-        <w:rPr>
-          <w:lang w:bidi="ar-EG"/>
-        </w:rPr>
-        <w:t xml:space="preserve">clientServices </w:t>
-      </w:r>
-      <w:r>
-        <w:rPr>
-          <w:rFonts w:hint="cs"/>
-          <w:rtl/>
-          <w:lang w:bidi="ar-EG"/>
-        </w:rPr>
-        <w:t xml:space="preserve"> </w:t>
-      </w:r>
-      <w:r>
-        <w:rPr>
-          <w:rFonts w:hint="cs"/>
-          <w:rtl/>
-          <w:lang w:bidi="ar-EG"/>
-        </w:rPr>
-        <w:t xml:space="preserve"> هنادم داله </w:t>
-      </w:r>
-      <w:r>
-        <w:rPr>
-          <w:lang w:bidi="ar-EG"/>
-        </w:rPr>
-        <w:t>add</w:t>
-      </w:r>
-      <w:r>
-        <w:rPr>
-          <w:rFonts w:hint="cs"/>
-          <w:rtl/>
-          <w:lang w:bidi="ar-EG"/>
-        </w:rPr>
-        <w:t xml:space="preserve"> بتاعه ال</w:t>
-      </w:r>
-      <w:r>
-        <w:rPr>
-          <w:lang w:bidi="ar-EG"/>
-        </w:rPr>
-        <w:t xml:space="preserve"> </w:t>
-      </w:r>
-      <w:r>
-        <w:rPr>
-          <w:lang w:bidi="ar-EG"/>
-        </w:rPr>
-        <w:t xml:space="preserve">ClietRepository </w:t>
-      </w:r>
-      <w:r>
-        <w:rPr>
-          <w:rFonts w:hint="cs"/>
-          <w:rtl/>
-          <w:lang w:bidi="ar-EG"/>
-        </w:rPr>
-        <w:t xml:space="preserve"> </w:t>
-      </w:r>
-      <w:r>
-        <w:rPr>
-          <w:lang w:bidi="ar-EG"/>
-        </w:rPr>
-        <w:t>.</w:t>
-      </w:r>
-    </w:p>
-    <w:p>
-      <w:pPr>
-        <w:pStyle w:val="ListParagraph"/>
-        <w:bidi/>
-        <w:ind w:left="1080"/>
-        <w:rPr>
-          <w:lang w:bidi="ar-EG"/>
-        </w:rPr>
-      </w:pPr>
-      <w:bookmarkStart w:id="7" w:name="_GoBack"/>
-      <w:bookmarkEnd w:id="7"/>
-    </w:p>
-    <w:p>
-      <w:pPr>
-        <w:pStyle w:val="ListParagraph"/>
-        <w:rPr>
-          <w:rFonts w:hint="cs"/>
-          <w:rtl/>
-          <w:lang w:bidi="ar-EG"/>
-        </w:rPr>
-      </w:pPr>
-    </w:p>
-    <w:p>
-      <w:pPr>
-        <w:pStyle w:val="ListParagraph"/>
-        <w:bidi/>
-        <w:rPr>
-          <w:rFonts w:hint="cs"/>
-          <w:rtl/>
-          <w:lang w:bidi="ar-EG"/>
-        </w:rPr>
-      </w:pPr>
+        <w:rPr>
+          <w:rFonts w:hint="cs"/>
+          <w:rtl/>
+          <w:lang w:bidi="ar-EG"/>
+        </w:rPr>
+      </w:pPr>
+      <w:bookmarkStart w:id="8" w:name="_GoBack"/>
+      <w:bookmarkEnd w:id="8"/>
     </w:p>
     <w:sectPr>
       <w:footerReference w:type="default" r:id="rId24"/>
@@ -11073,7 +11540,7 @@
               <w:sz w:val="18"/>
               <w:szCs w:val="18"/>
             </w:rPr>
-            <w:t>7</w:t>
+            <w:t>8</w:t>
           </w:r>
           <w:r>
             <w:rPr>
@@ -11683,6 +12150,95 @@
     </w:lvl>
   </w:abstractNum>
   <w:abstractNum w:abstractNumId="6">
+    <w:nsid w:val="0DB040DB"/>
+    <w:multiLevelType w:val="hybridMultilevel"/>
+    <w:tmpl w:val="6AFA82D4"/>
+    <w:lvl w:ilvl="0" w:tplc="B126AB84">
+      <w:start w:val="1"/>
+      <w:numFmt w:val="decimal"/>
+      <w:lvlText w:val="%1-"/>
+      <w:lvlJc w:val="left"/>
+      <w:pPr>
+        <w:ind w:left="1080" w:hanging="360"/>
+      </w:pPr>
+      <w:rPr>
+        <w:rFonts w:hint="default"/>
+      </w:rPr>
+    </w:lvl>
+    <w:lvl w:ilvl="1" w:tplc="04090019" w:tentative="1">
+      <w:start w:val="1"/>
+      <w:numFmt w:val="lowerLetter"/>
+      <w:lvlText w:val="%2."/>
+      <w:lvlJc w:val="left"/>
+      <w:pPr>
+        <w:ind w:left="1800" w:hanging="360"/>
+      </w:pPr>
+    </w:lvl>
+    <w:lvl w:ilvl="2" w:tplc="0409001B" w:tentative="1">
+      <w:start w:val="1"/>
+      <w:numFmt w:val="lowerRoman"/>
+      <w:lvlText w:val="%3."/>
+      <w:lvlJc w:val="right"/>
+      <w:pPr>
+        <w:ind w:left="2520" w:hanging="180"/>
+      </w:pPr>
+    </w:lvl>
+    <w:lvl w:ilvl="3" w:tplc="0409000F" w:tentative="1">
+      <w:start w:val="1"/>
+      <w:numFmt w:val="decimal"/>
+      <w:lvlText w:val="%4."/>
+      <w:lvlJc w:val="left"/>
+      <w:pPr>
+        <w:ind w:left="3240" w:hanging="360"/>
+      </w:pPr>
+    </w:lvl>
+    <w:lvl w:ilvl="4" w:tplc="04090019" w:tentative="1">
+      <w:start w:val="1"/>
+      <w:numFmt w:val="lowerLetter"/>
+      <w:lvlText w:val="%5."/>
+      <w:lvlJc w:val="left"/>
+      <w:pPr>
+        <w:ind w:left="3960" w:hanging="360"/>
+      </w:pPr>
+    </w:lvl>
+    <w:lvl w:ilvl="5" w:tplc="0409001B" w:tentative="1">
+      <w:start w:val="1"/>
+      <w:numFmt w:val="lowerRoman"/>
+      <w:lvlText w:val="%6."/>
+      <w:lvlJc w:val="right"/>
+      <w:pPr>
+        <w:ind w:left="4680" w:hanging="180"/>
+      </w:pPr>
+    </w:lvl>
+    <w:lvl w:ilvl="6" w:tplc="0409000F" w:tentative="1">
+      <w:start w:val="1"/>
+      <w:numFmt w:val="decimal"/>
+      <w:lvlText w:val="%7."/>
+      <w:lvlJc w:val="left"/>
+      <w:pPr>
+        <w:ind w:left="5400" w:hanging="360"/>
+      </w:pPr>
+    </w:lvl>
+    <w:lvl w:ilvl="7" w:tplc="04090019" w:tentative="1">
+      <w:start w:val="1"/>
+      <w:numFmt w:val="lowerLetter"/>
+      <w:lvlText w:val="%8."/>
+      <w:lvlJc w:val="left"/>
+      <w:pPr>
+        <w:ind w:left="6120" w:hanging="360"/>
+      </w:pPr>
+    </w:lvl>
+    <w:lvl w:ilvl="8" w:tplc="0409001B" w:tentative="1">
+      <w:start w:val="1"/>
+      <w:numFmt w:val="lowerRoman"/>
+      <w:lvlText w:val="%9."/>
+      <w:lvlJc w:val="right"/>
+      <w:pPr>
+        <w:ind w:left="6840" w:hanging="180"/>
+      </w:pPr>
+    </w:lvl>
+  </w:abstractNum>
+  <w:abstractNum w:abstractNumId="7">
     <w:nsid w:val="0EA57119"/>
     <w:multiLevelType w:val="hybridMultilevel"/>
     <w:tmpl w:val="CDF24120"/>
@@ -11795,7 +12351,7 @@
       </w:rPr>
     </w:lvl>
   </w:abstractNum>
-  <w:abstractNum w:abstractNumId="7">
+  <w:abstractNum w:abstractNumId="8">
     <w:nsid w:val="0FC82A67"/>
     <w:multiLevelType w:val="hybridMultilevel"/>
     <w:tmpl w:val="0D12D494"/>
@@ -11908,7 +12464,7 @@
       </w:rPr>
     </w:lvl>
   </w:abstractNum>
-  <w:abstractNum w:abstractNumId="8">
+  <w:abstractNum w:abstractNumId="9">
     <w:nsid w:val="0FDE5924"/>
     <w:multiLevelType w:val="hybridMultilevel"/>
     <w:tmpl w:val="7134792A"/>
@@ -11997,7 +12553,7 @@
       </w:pPr>
     </w:lvl>
   </w:abstractNum>
-  <w:abstractNum w:abstractNumId="9">
+  <w:abstractNum w:abstractNumId="10">
     <w:nsid w:val="10D030CC"/>
     <w:multiLevelType w:val="hybridMultilevel"/>
     <w:tmpl w:val="4508D1B0"/>
@@ -12086,7 +12642,7 @@
       </w:pPr>
     </w:lvl>
   </w:abstractNum>
-  <w:abstractNum w:abstractNumId="10">
+  <w:abstractNum w:abstractNumId="11">
     <w:nsid w:val="131305DA"/>
     <w:multiLevelType w:val="hybridMultilevel"/>
     <w:tmpl w:val="4F3ADC82"/>
@@ -12175,7 +12731,7 @@
       </w:pPr>
     </w:lvl>
   </w:abstractNum>
-  <w:abstractNum w:abstractNumId="11">
+  <w:abstractNum w:abstractNumId="12">
     <w:nsid w:val="13CA71B0"/>
     <w:multiLevelType w:val="hybridMultilevel"/>
     <w:tmpl w:val="3768D844"/>
@@ -12264,7 +12820,7 @@
       </w:pPr>
     </w:lvl>
   </w:abstractNum>
-  <w:abstractNum w:abstractNumId="12">
+  <w:abstractNum w:abstractNumId="13">
     <w:nsid w:val="15EA78C3"/>
     <w:multiLevelType w:val="hybridMultilevel"/>
     <w:tmpl w:val="9230E4B2"/>
@@ -12353,7 +12909,7 @@
       </w:pPr>
     </w:lvl>
   </w:abstractNum>
-  <w:abstractNum w:abstractNumId="13">
+  <w:abstractNum w:abstractNumId="14">
     <w:nsid w:val="161A210B"/>
     <w:multiLevelType w:val="hybridMultilevel"/>
     <w:tmpl w:val="3508FFD4"/>
@@ -12466,7 +13022,7 @@
       </w:rPr>
     </w:lvl>
   </w:abstractNum>
-  <w:abstractNum w:abstractNumId="14">
+  <w:abstractNum w:abstractNumId="15">
     <w:nsid w:val="1BB11B9A"/>
     <w:multiLevelType w:val="hybridMultilevel"/>
     <w:tmpl w:val="6220DC6A"/>
@@ -12555,7 +13111,7 @@
       </w:pPr>
     </w:lvl>
   </w:abstractNum>
-  <w:abstractNum w:abstractNumId="15">
+  <w:abstractNum w:abstractNumId="16">
     <w:nsid w:val="1BCA551F"/>
     <w:multiLevelType w:val="hybridMultilevel"/>
     <w:tmpl w:val="5E565DBE"/>
@@ -12644,7 +13200,7 @@
       </w:pPr>
     </w:lvl>
   </w:abstractNum>
-  <w:abstractNum w:abstractNumId="16">
+  <w:abstractNum w:abstractNumId="17">
     <w:nsid w:val="1CC14B37"/>
     <w:multiLevelType w:val="hybridMultilevel"/>
     <w:tmpl w:val="77D475A8"/>
@@ -12733,7 +13289,7 @@
       </w:pPr>
     </w:lvl>
   </w:abstractNum>
-  <w:abstractNum w:abstractNumId="17">
+  <w:abstractNum w:abstractNumId="18">
     <w:nsid w:val="20A75A98"/>
     <w:multiLevelType w:val="hybridMultilevel"/>
     <w:tmpl w:val="CC7C5BAE"/>
@@ -12846,7 +13402,7 @@
       </w:rPr>
     </w:lvl>
   </w:abstractNum>
-  <w:abstractNum w:abstractNumId="18">
+  <w:abstractNum w:abstractNumId="19">
     <w:nsid w:val="22085406"/>
     <w:multiLevelType w:val="hybridMultilevel"/>
     <w:tmpl w:val="FFC48F94"/>
@@ -12935,7 +13491,7 @@
       </w:pPr>
     </w:lvl>
   </w:abstractNum>
-  <w:abstractNum w:abstractNumId="19">
+  <w:abstractNum w:abstractNumId="20">
     <w:nsid w:val="250E52EE"/>
     <w:multiLevelType w:val="hybridMultilevel"/>
     <w:tmpl w:val="A2FAF792"/>
@@ -13024,7 +13580,7 @@
       </w:pPr>
     </w:lvl>
   </w:abstractNum>
-  <w:abstractNum w:abstractNumId="20">
+  <w:abstractNum w:abstractNumId="21">
     <w:nsid w:val="26AD6387"/>
     <w:multiLevelType w:val="hybridMultilevel"/>
     <w:tmpl w:val="28407244"/>
@@ -13137,7 +13693,7 @@
       </w:rPr>
     </w:lvl>
   </w:abstractNum>
-  <w:abstractNum w:abstractNumId="21">
+  <w:abstractNum w:abstractNumId="22">
     <w:nsid w:val="27B73E88"/>
     <w:multiLevelType w:val="hybridMultilevel"/>
     <w:tmpl w:val="8F622E3A"/>
@@ -13226,7 +13782,7 @@
       </w:pPr>
     </w:lvl>
   </w:abstractNum>
-  <w:abstractNum w:abstractNumId="22">
+  <w:abstractNum w:abstractNumId="23">
     <w:nsid w:val="2BCC5BAA"/>
     <w:multiLevelType w:val="hybridMultilevel"/>
     <w:tmpl w:val="762AB1BE"/>
@@ -13315,7 +13871,7 @@
       </w:pPr>
     </w:lvl>
   </w:abstractNum>
-  <w:abstractNum w:abstractNumId="23">
+  <w:abstractNum w:abstractNumId="24">
     <w:nsid w:val="2BEF2D94"/>
     <w:multiLevelType w:val="hybridMultilevel"/>
     <w:tmpl w:val="85046DD0"/>
@@ -13404,7 +13960,7 @@
       </w:pPr>
     </w:lvl>
   </w:abstractNum>
-  <w:abstractNum w:abstractNumId="24">
+  <w:abstractNum w:abstractNumId="25">
     <w:nsid w:val="2F9A63DA"/>
     <w:multiLevelType w:val="hybridMultilevel"/>
     <w:tmpl w:val="9B14C8DC"/>
@@ -13517,7 +14073,7 @@
       </w:rPr>
     </w:lvl>
   </w:abstractNum>
-  <w:abstractNum w:abstractNumId="25">
+  <w:abstractNum w:abstractNumId="26">
     <w:nsid w:val="377840A2"/>
     <w:multiLevelType w:val="hybridMultilevel"/>
     <w:tmpl w:val="7794D7E0"/>
@@ -13606,7 +14162,7 @@
       </w:pPr>
     </w:lvl>
   </w:abstractNum>
-  <w:abstractNum w:abstractNumId="26">
+  <w:abstractNum w:abstractNumId="27">
     <w:nsid w:val="37A20EC5"/>
     <w:multiLevelType w:val="hybridMultilevel"/>
     <w:tmpl w:val="12F225BA"/>
@@ -13719,7 +14275,7 @@
       </w:rPr>
     </w:lvl>
   </w:abstractNum>
-  <w:abstractNum w:abstractNumId="27">
+  <w:abstractNum w:abstractNumId="28">
     <w:nsid w:val="38832DFD"/>
     <w:multiLevelType w:val="hybridMultilevel"/>
     <w:tmpl w:val="03E83F20"/>
@@ -13808,7 +14364,7 @@
       </w:pPr>
     </w:lvl>
   </w:abstractNum>
-  <w:abstractNum w:abstractNumId="28">
+  <w:abstractNum w:abstractNumId="29">
     <w:nsid w:val="424627E6"/>
     <w:multiLevelType w:val="hybridMultilevel"/>
     <w:tmpl w:val="DA9041E4"/>
@@ -13897,7 +14453,7 @@
       </w:pPr>
     </w:lvl>
   </w:abstractNum>
-  <w:abstractNum w:abstractNumId="29">
+  <w:abstractNum w:abstractNumId="30">
     <w:nsid w:val="42A158F6"/>
     <w:multiLevelType w:val="hybridMultilevel"/>
     <w:tmpl w:val="AB5ED2BA"/>
@@ -13986,7 +14542,7 @@
       </w:pPr>
     </w:lvl>
   </w:abstractNum>
-  <w:abstractNum w:abstractNumId="30">
+  <w:abstractNum w:abstractNumId="31">
     <w:nsid w:val="43FA0F30"/>
     <w:multiLevelType w:val="hybridMultilevel"/>
     <w:tmpl w:val="AE42C966"/>
@@ -14075,7 +14631,7 @@
       </w:pPr>
     </w:lvl>
   </w:abstractNum>
-  <w:abstractNum w:abstractNumId="31">
+  <w:abstractNum w:abstractNumId="32">
     <w:nsid w:val="44D02F3F"/>
     <w:multiLevelType w:val="hybridMultilevel"/>
     <w:tmpl w:val="F82EBF34"/>
@@ -14164,7 +14720,7 @@
       </w:pPr>
     </w:lvl>
   </w:abstractNum>
-  <w:abstractNum w:abstractNumId="32">
+  <w:abstractNum w:abstractNumId="33">
     <w:nsid w:val="469874A1"/>
     <w:multiLevelType w:val="hybridMultilevel"/>
     <w:tmpl w:val="56F80234"/>
@@ -14253,7 +14809,7 @@
       </w:pPr>
     </w:lvl>
   </w:abstractNum>
-  <w:abstractNum w:abstractNumId="33">
+  <w:abstractNum w:abstractNumId="34">
     <w:nsid w:val="4C3724F4"/>
     <w:multiLevelType w:val="hybridMultilevel"/>
     <w:tmpl w:val="790A0572"/>
@@ -14342,7 +14898,7 @@
       </w:pPr>
     </w:lvl>
   </w:abstractNum>
-  <w:abstractNum w:abstractNumId="34">
+  <w:abstractNum w:abstractNumId="35">
     <w:nsid w:val="4C4D5C98"/>
     <w:multiLevelType w:val="hybridMultilevel"/>
     <w:tmpl w:val="2BF6D992"/>
@@ -14431,7 +14987,7 @@
       </w:pPr>
     </w:lvl>
   </w:abstractNum>
-  <w:abstractNum w:abstractNumId="35">
+  <w:abstractNum w:abstractNumId="36">
     <w:nsid w:val="4D6D13B9"/>
     <w:multiLevelType w:val="hybridMultilevel"/>
     <w:tmpl w:val="079C2C9E"/>
@@ -14520,7 +15076,7 @@
       </w:pPr>
     </w:lvl>
   </w:abstractNum>
-  <w:abstractNum w:abstractNumId="36">
+  <w:abstractNum w:abstractNumId="37">
     <w:nsid w:val="4F6F192B"/>
     <w:multiLevelType w:val="hybridMultilevel"/>
     <w:tmpl w:val="CC7AF25A"/>
@@ -14609,7 +15165,7 @@
       </w:pPr>
     </w:lvl>
   </w:abstractNum>
-  <w:abstractNum w:abstractNumId="37">
+  <w:abstractNum w:abstractNumId="38">
     <w:nsid w:val="50AC1876"/>
     <w:multiLevelType w:val="hybridMultilevel"/>
     <w:tmpl w:val="6DFE2210"/>
@@ -14698,7 +15254,7 @@
       </w:pPr>
     </w:lvl>
   </w:abstractNum>
-  <w:abstractNum w:abstractNumId="38">
+  <w:abstractNum w:abstractNumId="39">
     <w:nsid w:val="50D6633C"/>
     <w:multiLevelType w:val="hybridMultilevel"/>
     <w:tmpl w:val="95AA2558"/>
@@ -14787,7 +15343,7 @@
       </w:pPr>
     </w:lvl>
   </w:abstractNum>
-  <w:abstractNum w:abstractNumId="39">
+  <w:abstractNum w:abstractNumId="40">
     <w:nsid w:val="515571D7"/>
     <w:multiLevelType w:val="hybridMultilevel"/>
     <w:tmpl w:val="D8F4CA12"/>
@@ -14900,7 +15456,7 @@
       </w:rPr>
     </w:lvl>
   </w:abstractNum>
-  <w:abstractNum w:abstractNumId="40">
+  <w:abstractNum w:abstractNumId="41">
     <w:nsid w:val="5B453DA7"/>
     <w:multiLevelType w:val="hybridMultilevel"/>
     <w:tmpl w:val="21900690"/>
@@ -14989,7 +15545,7 @@
       </w:pPr>
     </w:lvl>
   </w:abstractNum>
-  <w:abstractNum w:abstractNumId="41">
+  <w:abstractNum w:abstractNumId="42">
     <w:nsid w:val="5C4747AC"/>
     <w:multiLevelType w:val="hybridMultilevel"/>
     <w:tmpl w:val="539297F0"/>
@@ -15078,7 +15634,7 @@
       </w:pPr>
     </w:lvl>
   </w:abstractNum>
-  <w:abstractNum w:abstractNumId="42">
+  <w:abstractNum w:abstractNumId="43">
     <w:nsid w:val="657F1885"/>
     <w:multiLevelType w:val="hybridMultilevel"/>
     <w:tmpl w:val="4476B498"/>
@@ -15167,7 +15723,7 @@
       </w:pPr>
     </w:lvl>
   </w:abstractNum>
-  <w:abstractNum w:abstractNumId="43">
+  <w:abstractNum w:abstractNumId="44">
     <w:nsid w:val="665220B6"/>
     <w:multiLevelType w:val="hybridMultilevel"/>
     <w:tmpl w:val="132AA0CA"/>
@@ -15256,7 +15812,7 @@
       </w:pPr>
     </w:lvl>
   </w:abstractNum>
-  <w:abstractNum w:abstractNumId="44">
+  <w:abstractNum w:abstractNumId="45">
     <w:nsid w:val="768A6CFE"/>
     <w:multiLevelType w:val="hybridMultilevel"/>
     <w:tmpl w:val="1CE286C2"/>
@@ -15369,7 +15925,7 @@
       </w:rPr>
     </w:lvl>
   </w:abstractNum>
-  <w:abstractNum w:abstractNumId="45">
+  <w:abstractNum w:abstractNumId="46">
     <w:nsid w:val="7852292D"/>
     <w:multiLevelType w:val="multilevel"/>
     <w:tmpl w:val="1CE286C2"/>
@@ -15482,7 +16038,7 @@
       </w:rPr>
     </w:lvl>
   </w:abstractNum>
-  <w:abstractNum w:abstractNumId="46">
+  <w:abstractNum w:abstractNumId="47">
     <w:nsid w:val="789D6F24"/>
     <w:multiLevelType w:val="hybridMultilevel"/>
     <w:tmpl w:val="DBACEAAA"/>
@@ -15571,7 +16127,7 @@
       </w:pPr>
     </w:lvl>
   </w:abstractNum>
-  <w:abstractNum w:abstractNumId="47">
+  <w:abstractNum w:abstractNumId="48">
     <w:nsid w:val="79E23375"/>
     <w:multiLevelType w:val="hybridMultilevel"/>
     <w:tmpl w:val="F5FED74E"/>
@@ -15660,7 +16216,7 @@
       </w:pPr>
     </w:lvl>
   </w:abstractNum>
-  <w:abstractNum w:abstractNumId="48">
+  <w:abstractNum w:abstractNumId="49">
     <w:nsid w:val="7AAB3D3F"/>
     <w:multiLevelType w:val="multilevel"/>
     <w:tmpl w:val="FFC48F94"/>
@@ -15750,130 +16306,130 @@
     </w:lvl>
   </w:abstractNum>
   <w:num w:numId="1">
-    <w:abstractNumId w:val="13"/>
+    <w:abstractNumId w:val="14"/>
   </w:num>
   <w:num w:numId="2">
-    <w:abstractNumId w:val="29"/>
+    <w:abstractNumId w:val="30"/>
   </w:num>
   <w:num w:numId="3">
-    <w:abstractNumId w:val="25"/>
+    <w:abstractNumId w:val="26"/>
   </w:num>
   <w:num w:numId="4">
-    <w:abstractNumId w:val="30"/>
+    <w:abstractNumId w:val="31"/>
   </w:num>
   <w:num w:numId="5">
-    <w:abstractNumId w:val="43"/>
+    <w:abstractNumId w:val="44"/>
   </w:num>
   <w:num w:numId="6">
+    <w:abstractNumId w:val="16"/>
+  </w:num>
+  <w:num w:numId="7">
+    <w:abstractNumId w:val="35"/>
+  </w:num>
+  <w:num w:numId="8">
+    <w:abstractNumId w:val="12"/>
+  </w:num>
+  <w:num w:numId="9">
     <w:abstractNumId w:val="15"/>
   </w:num>
-  <w:num w:numId="7">
-    <w:abstractNumId w:val="34"/>
-  </w:num>
-  <w:num w:numId="8">
-    <w:abstractNumId w:val="11"/>
-  </w:num>
-  <w:num w:numId="9">
-    <w:abstractNumId w:val="14"/>
-  </w:num>
   <w:num w:numId="10">
-    <w:abstractNumId w:val="19"/>
+    <w:abstractNumId w:val="20"/>
   </w:num>
   <w:num w:numId="11">
-    <w:abstractNumId w:val="39"/>
+    <w:abstractNumId w:val="40"/>
   </w:num>
   <w:num w:numId="12">
     <w:abstractNumId w:val="3"/>
   </w:num>
   <w:num w:numId="13">
-    <w:abstractNumId w:val="38"/>
+    <w:abstractNumId w:val="39"/>
   </w:num>
   <w:num w:numId="14">
-    <w:abstractNumId w:val="24"/>
+    <w:abstractNumId w:val="25"/>
   </w:num>
   <w:num w:numId="15">
-    <w:abstractNumId w:val="17"/>
+    <w:abstractNumId w:val="18"/>
   </w:num>
   <w:num w:numId="16">
-    <w:abstractNumId w:val="12"/>
+    <w:abstractNumId w:val="13"/>
   </w:num>
   <w:num w:numId="17">
     <w:abstractNumId w:val="5"/>
   </w:num>
   <w:num w:numId="18">
-    <w:abstractNumId w:val="47"/>
+    <w:abstractNumId w:val="48"/>
   </w:num>
   <w:num w:numId="19">
-    <w:abstractNumId w:val="26"/>
+    <w:abstractNumId w:val="27"/>
   </w:num>
   <w:num w:numId="20">
-    <w:abstractNumId w:val="27"/>
+    <w:abstractNumId w:val="28"/>
   </w:num>
   <w:num w:numId="21">
-    <w:abstractNumId w:val="6"/>
+    <w:abstractNumId w:val="7"/>
   </w:num>
   <w:num w:numId="22">
     <w:abstractNumId w:val="4"/>
   </w:num>
   <w:num w:numId="23">
-    <w:abstractNumId w:val="46"/>
+    <w:abstractNumId w:val="47"/>
   </w:num>
   <w:num w:numId="24">
+    <w:abstractNumId w:val="23"/>
+  </w:num>
+  <w:num w:numId="25">
+    <w:abstractNumId w:val="29"/>
+  </w:num>
+  <w:num w:numId="26">
+    <w:abstractNumId w:val="37"/>
+  </w:num>
+  <w:num w:numId="27">
+    <w:abstractNumId w:val="41"/>
+  </w:num>
+  <w:num w:numId="28">
+    <w:abstractNumId w:val="33"/>
+  </w:num>
+  <w:num w:numId="29">
+    <w:abstractNumId w:val="34"/>
+  </w:num>
+  <w:num w:numId="30">
     <w:abstractNumId w:val="22"/>
   </w:num>
-  <w:num w:numId="25">
-    <w:abstractNumId w:val="28"/>
+  <w:num w:numId="31">
+    <w:abstractNumId w:val="38"/>
   </w:num>
-  <w:num w:numId="26">
+  <w:num w:numId="32">
+    <w:abstractNumId w:val="17"/>
+  </w:num>
+  <w:num w:numId="33">
+    <w:abstractNumId w:val="45"/>
+  </w:num>
+  <w:num w:numId="34">
+    <w:abstractNumId w:val="24"/>
+  </w:num>
+  <w:num w:numId="35">
     <w:abstractNumId w:val="36"/>
   </w:num>
-  <w:num w:numId="27">
-    <w:abstractNumId w:val="40"/>
-  </w:num>
-  <w:num w:numId="28">
+  <w:num w:numId="36">
     <w:abstractNumId w:val="32"/>
   </w:num>
-  <w:num w:numId="29">
-    <w:abstractNumId w:val="33"/>
-  </w:num>
-  <w:num w:numId="30">
-    <w:abstractNumId w:val="21"/>
-  </w:num>
-  <w:num w:numId="31">
-    <w:abstractNumId w:val="37"/>
-  </w:num>
-  <w:num w:numId="32">
-    <w:abstractNumId w:val="16"/>
-  </w:num>
-  <w:num w:numId="33">
-    <w:abstractNumId w:val="44"/>
-  </w:num>
-  <w:num w:numId="34">
-    <w:abstractNumId w:val="23"/>
-  </w:num>
-  <w:num w:numId="35">
-    <w:abstractNumId w:val="35"/>
-  </w:num>
-  <w:num w:numId="36">
-    <w:abstractNumId w:val="31"/>
-  </w:num>
   <w:num w:numId="37">
-    <w:abstractNumId w:val="8"/>
+    <w:abstractNumId w:val="9"/>
   </w:num>
   <w:num w:numId="38">
     <w:abstractNumId w:val="1"/>
   </w:num>
   <w:num w:numId="39">
-    <w:abstractNumId w:val="41"/>
+    <w:abstractNumId w:val="42"/>
   </w:num>
   <w:num w:numId="40">
-    <w:abstractNumId w:val="18"/>
+    <w:abstractNumId w:val="19"/>
   </w:num>
   <w:num w:numId="41">
-    <w:abstractNumId w:val="45"/>
+    <w:abstractNumId w:val="46"/>
   </w:num>
   <w:num w:numId="42">
-    <w:abstractNumId w:val="48"/>
+    <w:abstractNumId w:val="49"/>
   </w:num>
   <w:num w:numId="43">
     <w:abstractNumId w:val="0"/>
@@ -15882,19 +16438,22 @@
     <w:abstractNumId w:val="2"/>
   </w:num>
   <w:num w:numId="45">
-    <w:abstractNumId w:val="42"/>
+    <w:abstractNumId w:val="43"/>
   </w:num>
   <w:num w:numId="46">
+    <w:abstractNumId w:val="11"/>
+  </w:num>
+  <w:num w:numId="47">
+    <w:abstractNumId w:val="8"/>
+  </w:num>
+  <w:num w:numId="48">
     <w:abstractNumId w:val="10"/>
   </w:num>
-  <w:num w:numId="47">
-    <w:abstractNumId w:val="7"/>
+  <w:num w:numId="49">
+    <w:abstractNumId w:val="21"/>
   </w:num>
-  <w:num w:numId="48">
-    <w:abstractNumId w:val="9"/>
-  </w:num>
-  <w:num w:numId="49">
-    <w:abstractNumId w:val="20"/>
+  <w:num w:numId="50">
+    <w:abstractNumId w:val="6"/>
   </w:num>
   <w:numIdMacAtCleanup w:val="10"/>
 </w:numbering>
@@ -19153,7 +19712,7 @@
 </file>
 
 <file path=customXml/itemProps2.xml><?xml version="1.0" encoding="utf-8"?>
-<ds:datastoreItem xmlns:ds="http://schemas.openxmlformats.org/officeDocument/2006/customXml" ds:itemID="{5FD104AB-99A2-4B9A-B2AF-C83B9F4ACF81}">
+<ds:datastoreItem xmlns:ds="http://schemas.openxmlformats.org/officeDocument/2006/customXml" ds:itemID="{D2A6EA30-833A-471B-8AA0-28417AD14A04}">
   <ds:schemaRefs>
     <ds:schemaRef ds:uri="http://schemas.openxmlformats.org/officeDocument/2006/bibliography"/>
   </ds:schemaRefs>

</xml_diff>